<commit_message>
added a few more questions to the final exam handout.
</commit_message>
<xml_diff>
--- a/course files/sample final exam questions.docx
+++ b/course files/sample final exam questions.docx
@@ -156,10 +156,190 @@
         </w:tc>
       </w:tr>
     </w:tbl>
+    <w:p/>
+    <w:p/>
+    <w:p/>
+    <w:p/>
+    <w:p/>
+    <w:p>
+      <w:r>
+        <w:t>Draw memory boxes that accurately represent the state of the computer's memory after the following code executes:</w:t>
+      </w:r>
+    </w:p>
+    <w:p/>
+    <w:tbl>
+      <w:tblPr>
+        <w:tblStyle w:val="TableGrid"/>
+        <w:tblW w:w="0" w:type="auto"/>
+        <w:tblLook w:val="04A0" w:firstRow="1" w:lastRow="0" w:firstColumn="1" w:lastColumn="0" w:noHBand="0" w:noVBand="1"/>
+      </w:tblPr>
+      <w:tblGrid>
+        <w:gridCol w:w="9350"/>
+      </w:tblGrid>
+      <w:tr>
+        <w:tc>
+          <w:tcPr>
+            <w:tcW w:w="10790" w:type="dxa"/>
+          </w:tcPr>
+          <w:p>
+            <w:r>
+              <w:t xml:space="preserve">int </w:t>
+            </w:r>
+            <w:proofErr w:type="spellStart"/>
+            <w:r>
+              <w:t>some_number</w:t>
+            </w:r>
+            <w:proofErr w:type="spellEnd"/>
+            <w:r>
+              <w:t xml:space="preserve"> = 5;</w:t>
+            </w:r>
+          </w:p>
+          <w:p>
+            <w:r>
+              <w:t>int *</w:t>
+            </w:r>
+            <w:proofErr w:type="spellStart"/>
+            <w:r>
+              <w:t>number_ptr</w:t>
+            </w:r>
+            <w:proofErr w:type="spellEnd"/>
+            <w:r>
+              <w:t xml:space="preserve"> = &amp;</w:t>
+            </w:r>
+            <w:proofErr w:type="spellStart"/>
+            <w:r>
+              <w:t>some_number</w:t>
+            </w:r>
+            <w:proofErr w:type="spellEnd"/>
+            <w:r>
+              <w:t>;</w:t>
+            </w:r>
+          </w:p>
+        </w:tc>
+      </w:tr>
+    </w:tbl>
+    <w:p/>
+    <w:p/>
+    <w:p/>
+    <w:p/>
+    <w:p/>
     <w:p>
       <w:bookmarkStart w:id="0" w:name="_GoBack"/>
       <w:bookmarkEnd w:id="0"/>
     </w:p>
+    <w:p/>
+    <w:p>
+      <w:r>
+        <w:t xml:space="preserve">What is the value of </w:t>
+      </w:r>
+      <w:proofErr w:type="gramStart"/>
+      <w:r>
+        <w:t>main(</w:t>
+      </w:r>
+      <w:proofErr w:type="gramEnd"/>
+      <w:r>
+        <w:t xml:space="preserve">)'s </w:t>
+      </w:r>
+      <w:proofErr w:type="spellStart"/>
+      <w:r>
+        <w:t>some_number</w:t>
+      </w:r>
+      <w:proofErr w:type="spellEnd"/>
+      <w:r>
+        <w:t xml:space="preserve"> after the following code executes:</w:t>
+      </w:r>
+    </w:p>
+    <w:tbl>
+      <w:tblPr>
+        <w:tblStyle w:val="TableGrid"/>
+        <w:tblW w:w="0" w:type="auto"/>
+        <w:tblLook w:val="04A0" w:firstRow="1" w:lastRow="0" w:firstColumn="1" w:lastColumn="0" w:noHBand="0" w:noVBand="1"/>
+      </w:tblPr>
+      <w:tblGrid>
+        <w:gridCol w:w="9350"/>
+      </w:tblGrid>
+      <w:tr>
+        <w:tc>
+          <w:tcPr>
+            <w:tcW w:w="10790" w:type="dxa"/>
+          </w:tcPr>
+          <w:p>
+            <w:r>
+              <w:t xml:space="preserve">int </w:t>
+            </w:r>
+            <w:proofErr w:type="gramStart"/>
+            <w:r>
+              <w:t>square(</w:t>
+            </w:r>
+            <w:proofErr w:type="gramEnd"/>
+            <w:r>
+              <w:t>int &amp;x){</w:t>
+            </w:r>
+          </w:p>
+          <w:p>
+            <w:r>
+              <w:t xml:space="preserve">   x = x * x;</w:t>
+            </w:r>
+            <w:r>
+              <w:br/>
+              <w:t xml:space="preserve">   return x;</w:t>
+            </w:r>
+          </w:p>
+          <w:p>
+            <w:r>
+              <w:t>}</w:t>
+            </w:r>
+          </w:p>
+          <w:p/>
+          <w:p>
+            <w:r>
+              <w:t xml:space="preserve">void </w:t>
+            </w:r>
+            <w:proofErr w:type="gramStart"/>
+            <w:r>
+              <w:t>main(</w:t>
+            </w:r>
+            <w:proofErr w:type="gramEnd"/>
+            <w:r>
+              <w:t>){</w:t>
+            </w:r>
+          </w:p>
+          <w:p>
+            <w:r>
+              <w:t xml:space="preserve">   </w:t>
+            </w:r>
+            <w:proofErr w:type="spellStart"/>
+            <w:r>
+              <w:t>some_number</w:t>
+            </w:r>
+            <w:proofErr w:type="spellEnd"/>
+            <w:r>
+              <w:t xml:space="preserve"> = 5;</w:t>
+            </w:r>
+          </w:p>
+          <w:p>
+            <w:r>
+              <w:t xml:space="preserve">   square(</w:t>
+            </w:r>
+            <w:proofErr w:type="spellStart"/>
+            <w:r>
+              <w:t>some_number</w:t>
+            </w:r>
+            <w:proofErr w:type="spellEnd"/>
+            <w:r>
+              <w:t>);</w:t>
+            </w:r>
+          </w:p>
+          <w:p>
+            <w:r>
+              <w:t>}</w:t>
+            </w:r>
+          </w:p>
+        </w:tc>
+      </w:tr>
+    </w:tbl>
+    <w:p/>
+    <w:p/>
     <w:sectPr>
       <w:pgSz w:w="12240" w:h="15840"/>
       <w:pgMar w:top="1440" w:right="1440" w:bottom="1440" w:left="1440" w:header="720" w:footer="720" w:gutter="0"/>

</xml_diff>

<commit_message>
updated typos on exam questions.
</commit_message>
<xml_diff>
--- a/course files/sample final exam questions.docx
+++ b/course files/sample final exam questions.docx
@@ -33,41 +33,17 @@
           </w:p>
           <w:p>
             <w:r>
-              <w:t xml:space="preserve">   int z = </w:t>
-            </w:r>
-            <w:proofErr w:type="gramStart"/>
-            <w:r>
-              <w:t>numbers[</w:t>
-            </w:r>
-            <w:proofErr w:type="gramEnd"/>
-            <w:r>
-              <w:t>0];</w:t>
-            </w:r>
-          </w:p>
-          <w:p>
-            <w:r>
-              <w:t xml:space="preserve">   </w:t>
-            </w:r>
-            <w:proofErr w:type="gramStart"/>
-            <w:r>
-              <w:t>for(</w:t>
-            </w:r>
-            <w:proofErr w:type="gramEnd"/>
-            <w:r>
-              <w:t>int n : numbers) {</w:t>
-            </w:r>
-          </w:p>
-          <w:p>
-            <w:r>
-              <w:t xml:space="preserve">      </w:t>
-            </w:r>
-            <w:proofErr w:type="gramStart"/>
-            <w:r>
-              <w:t>if(</w:t>
-            </w:r>
-            <w:proofErr w:type="gramEnd"/>
-            <w:r>
-              <w:t>z &gt; n){</w:t>
+              <w:t xml:space="preserve">   int z = numbers[0];</w:t>
+            </w:r>
+          </w:p>
+          <w:p>
+            <w:r>
+              <w:t xml:space="preserve">   for(int n : numbers) {</w:t>
+            </w:r>
+          </w:p>
+          <w:p>
+            <w:r>
+              <w:t xml:space="preserve">      if(z &gt; n){</w:t>
             </w:r>
           </w:p>
           <w:p>
@@ -122,15 +98,7 @@
           </w:tcPr>
           <w:p>
             <w:r>
-              <w:t xml:space="preserve">void </w:t>
-            </w:r>
-            <w:proofErr w:type="gramStart"/>
-            <w:r>
-              <w:t>x(</w:t>
-            </w:r>
-            <w:proofErr w:type="gramEnd"/>
-            <w:r>
-              <w:t>int *a, int *b){</w:t>
+              <w:t>void x(int *a, int *b){</w:t>
             </w:r>
           </w:p>
           <w:p>
@@ -183,36 +151,12 @@
           </w:tcPr>
           <w:p>
             <w:r>
-              <w:t xml:space="preserve">int </w:t>
-            </w:r>
-            <w:proofErr w:type="spellStart"/>
-            <w:r>
-              <w:t>some_number</w:t>
-            </w:r>
-            <w:proofErr w:type="spellEnd"/>
-            <w:r>
-              <w:t xml:space="preserve"> = 5;</w:t>
-            </w:r>
-          </w:p>
-          <w:p>
-            <w:r>
-              <w:t>int *</w:t>
-            </w:r>
-            <w:proofErr w:type="spellStart"/>
-            <w:r>
-              <w:t>number_ptr</w:t>
-            </w:r>
-            <w:proofErr w:type="spellEnd"/>
-            <w:r>
-              <w:t xml:space="preserve"> = &amp;</w:t>
-            </w:r>
-            <w:proofErr w:type="spellStart"/>
-            <w:r>
-              <w:t>some_number</w:t>
-            </w:r>
-            <w:proofErr w:type="spellEnd"/>
-            <w:r>
-              <w:t>;</w:t>
+              <w:t>int some_number = 5;</w:t>
+            </w:r>
+          </w:p>
+          <w:p>
+            <w:r>
+              <w:t>int *number_ptr = &amp;some_number;</w:t>
             </w:r>
           </w:p>
         </w:tc>
@@ -223,30 +167,11 @@
     <w:p/>
     <w:p/>
     <w:p/>
-    <w:p>
-      <w:bookmarkStart w:id="0" w:name="_GoBack"/>
-      <w:bookmarkEnd w:id="0"/>
-    </w:p>
+    <w:p/>
     <w:p/>
     <w:p>
       <w:r>
-        <w:t xml:space="preserve">What is the value of </w:t>
-      </w:r>
-      <w:proofErr w:type="gramStart"/>
-      <w:r>
-        <w:t>main(</w:t>
-      </w:r>
-      <w:proofErr w:type="gramEnd"/>
-      <w:r>
-        <w:t xml:space="preserve">)'s </w:t>
-      </w:r>
-      <w:proofErr w:type="spellStart"/>
-      <w:r>
-        <w:t>some_number</w:t>
-      </w:r>
-      <w:proofErr w:type="spellEnd"/>
-      <w:r>
-        <w:t xml:space="preserve"> after the following code executes:</w:t>
+        <w:t>What is the value of main()'s some_number after the following code executes:</w:t>
       </w:r>
     </w:p>
     <w:tbl>
@@ -265,15 +190,15 @@
           </w:tcPr>
           <w:p>
             <w:r>
-              <w:t xml:space="preserve">int </w:t>
-            </w:r>
-            <w:proofErr w:type="gramStart"/>
-            <w:r>
-              <w:t>square(</w:t>
-            </w:r>
-            <w:proofErr w:type="gramEnd"/>
-            <w:r>
-              <w:t>int &amp;x){</w:t>
+              <w:t xml:space="preserve">int square(int </w:t>
+            </w:r>
+            <w:r>
+              <w:t>&amp;</w:t>
+            </w:r>
+            <w:bookmarkStart w:id="0" w:name="_GoBack"/>
+            <w:bookmarkEnd w:id="0"/>
+            <w:r>
+              <w:t>x){</w:t>
             </w:r>
           </w:p>
           <w:p>
@@ -293,41 +218,17 @@
           <w:p/>
           <w:p>
             <w:r>
-              <w:t xml:space="preserve">void </w:t>
-            </w:r>
-            <w:proofErr w:type="gramStart"/>
-            <w:r>
-              <w:t>main(</w:t>
-            </w:r>
-            <w:proofErr w:type="gramEnd"/>
-            <w:r>
-              <w:t>){</w:t>
-            </w:r>
-          </w:p>
-          <w:p>
-            <w:r>
-              <w:t xml:space="preserve">   </w:t>
-            </w:r>
-            <w:proofErr w:type="spellStart"/>
-            <w:r>
-              <w:t>some_number</w:t>
-            </w:r>
-            <w:proofErr w:type="spellEnd"/>
-            <w:r>
-              <w:t xml:space="preserve"> = 5;</w:t>
-            </w:r>
-          </w:p>
-          <w:p>
-            <w:r>
-              <w:t xml:space="preserve">   square(</w:t>
-            </w:r>
-            <w:proofErr w:type="spellStart"/>
-            <w:r>
-              <w:t>some_number</w:t>
-            </w:r>
-            <w:proofErr w:type="spellEnd"/>
-            <w:r>
-              <w:t>);</w:t>
+              <w:t>void main(){</w:t>
+            </w:r>
+          </w:p>
+          <w:p>
+            <w:r>
+              <w:t xml:space="preserve">   some_number = 5;</w:t>
+            </w:r>
+          </w:p>
+          <w:p>
+            <w:r>
+              <w:t xml:space="preserve">   square(some_number);</w:t>
             </w:r>
           </w:p>
           <w:p>

</xml_diff>